<commit_message>
applied Ana's corrections in results
</commit_message>
<xml_diff>
--- a/summaries/final report/sections/results/report.docx
+++ b/summaries/final report/sections/results/report.docx
@@ -52,112 +52,112 @@
       </w:pPr>
       <w:r>
         <w:rPr/>
-        <w:t xml:space="preserve">It was only recently discovered that a surprisingly large proportion of the mammalian transcriptome does not code for proteins. To date, the number of annotated noncoding genes is more than 3 times higher than protein-coding genes (Iyer et al., 2015)⁠. Amongst all noncoding RNAs, long noncoding RNAs (&gt;200bp) that do not overlap protein-coding genes are the most abundant (long intergenic noncoding RNAs, lincRNAs). Functional and evolutionary analyses, together with extensive characterization of a handful of lincRNAs, demonstrate that these transcripts are involved in gene regulation processes transcriptionally and post-transcriptionally, and that they can contribute to  organismal traits and diseases (Kornienko, Guenzl, Barlow, &amp; Pauler, 2013)⁠. However, the mechanisms of function, if any, for the majority of lincRNAs remain unknown (Rinn &amp; Chang, 2012)⁠.  </w:t>
-      </w:r>
-    </w:p>
-    <w:p>
-      <w:pPr>
-        <w:pStyle w:val="Normal"/>
-        <w:jc w:val="both"/>
-        <w:rPr/>
-      </w:pPr>
-      <w:r>
-        <w:rPr/>
-      </w:r>
-    </w:p>
-    <w:p>
-      <w:pPr>
-        <w:pStyle w:val="Normal"/>
-        <w:jc w:val="both"/>
-        <w:rPr/>
-      </w:pPr>
-      <w:r>
-        <w:rPr/>
-        <w:t xml:space="preserve">It is thought that spatial organization of the genome is an important factor in gene regulation (Engreitz, Ollikainen, &amp; Guttman, 2016)⁠. Indeed, contrary to the traditional view, genomic DNA is not linear, but is folded into variably compact chromosomal structures that likely impact expression of the embedded genes (Gorkin, Leung, &amp; Ren, 2014)⁠. On a global scale, regions with a high degree of compaction are classified as heterochromatin while relatively uncondensed regions are called euchromatin (Passarge, 1979)⁠. These are respectively associated with lower and higher levels of active transcription (Tamaru, 2010)⁠. Chromosomes are further compartmentalized into smaller domains, called topologically associated domains (TADs). The amount of DNA-DNA interactions is high within TADs as a result of their close spatial proximity, and low across TADs. TAD boundaries are the regions lying at the borders of TADs (Figure 9) and have been shown to be essential for gene regulation. They are often gene-dense and are enriched in  highly transcribed genes (Ong &amp; Corces, 2014)⁠. </w:t>
-      </w:r>
-    </w:p>
-    <w:p>
-      <w:pPr>
-        <w:pStyle w:val="Normal"/>
-        <w:jc w:val="both"/>
-        <w:rPr/>
-      </w:pPr>
-      <w:r>
-        <w:rPr/>
-      </w:r>
-    </w:p>
-    <w:p>
-      <w:pPr>
-        <w:pStyle w:val="Normal"/>
-        <w:jc w:val="both"/>
-        <w:rPr/>
-      </w:pPr>
-      <w:r>
-        <w:rPr/>
-        <w:t>TAD boundaries are also enriched in architectural proteins, including CTCF (Pope et al., 2014)⁠, which functions to delimit TAD borders by acting as genomic insulators that prevent DNA-DNA interactions across multiple TADs. TAD boundaries are also enriched in cohesin binding, a multi-protein complex that is thought to be involved in establishing enhancer-promoter interactions (Ji et al., 2016)⁠. While most CTCF sites are shared between different cell types and species (Ji et al., 2016)⁠, cohesin binding at gene regulatory elements is often cell-type specific (Hadjur et al., 2009)⁠.</w:t>
-      </w:r>
-    </w:p>
-    <w:p>
-      <w:pPr>
-        <w:pStyle w:val="Normal"/>
-        <w:jc w:val="both"/>
-        <w:rPr/>
-      </w:pPr>
-      <w:r>
-        <w:rPr/>
-      </w:r>
-    </w:p>
-    <w:p>
-      <w:pPr>
-        <w:pStyle w:val="Normal"/>
-        <w:jc w:val="both"/>
-        <w:rPr/>
-      </w:pPr>
-      <w:r>
-        <w:rPr/>
-        <w:t>Chromosomal contacts within TADs, often seen as looping structures, occur  particularly at TAD boundaries and are crucial for establishing correct  interactions between regulatory elements, such as enhancers and promoters (Gorkin et al., 2014)⁠. Deletion of TAD boundaries often disrupts those interactions, resulting in gene misexpression and disease phenotypes (Lupiáñez, Spielmann, &amp; Mundlos, 2016)⁠. Recently, some lincRNAs such as Haunt (Yin et al., 2015)⁠ or Firre (Engreitz et al., 2016)⁠, were reported to promote intra- or interchromosomal interactions, either by forming promoter-enhancer looping, or by regulating chromatin structural organization⁠. Furthermore, lincRNAs associated with human traits have also been shown to have enhancer-associated cis-regulatory roles and their loci are correlated with a higher density of DNA contact within TADs in a human lymphoblastoid cell line (LCL) (Tan et al, 2016, under revision). It has been shown that most active enhancers are transcribed, generating noncoding products, including lincRNAs (Guil &amp; Esteller, 2012)⁠. This raises the question whether lincRNAs with enhancer-like activities (elincRNAs) contribute to gene regulation and the organization of these dynamic chromosomal structures. Those elincRNAs will therefore be the focus of my analysis.</w:t>
-      </w:r>
-    </w:p>
-    <w:p>
-      <w:pPr>
-        <w:pStyle w:val="Normal"/>
-        <w:jc w:val="both"/>
-        <w:rPr/>
-      </w:pPr>
-      <w:r>
-        <w:rPr/>
-      </w:r>
-    </w:p>
-    <w:p>
-      <w:pPr>
-        <w:pStyle w:val="Normal"/>
-        <w:jc w:val="both"/>
-        <w:rPr/>
-      </w:pPr>
-      <w:r>
-        <w:rPr/>
-        <w:t>Unlike most enhancer-associated noncoding RNAs, which are often transcribed bidirectionally and then rapidly degraded (Darrow &amp; Chadwick, 2013)⁠, elincRNAs are transcribed preferentially in one direction (Marques et al., 2013)⁠ and are thereby likely good candidates to study the involvement of lincRNAs in the regulation of gene-enhancer interactions within chromatin domains. There are already a few functionally characterized elincRNAs, such as HOTTIP, that have been shown to act as a link between chromatin interactions and transcription (Wang et al., 2011)⁠. In this example, pre-established chromosomal looping is required for the nascent HOTTIP transcript to recruit the histone modifying complex  WDR5-MLL1 to the the HOXA gene cluster, thus maintaining its active transcription.</w:t>
-      </w:r>
-    </w:p>
-    <w:p>
-      <w:pPr>
-        <w:pStyle w:val="Normal"/>
-        <w:jc w:val="both"/>
-        <w:rPr/>
-      </w:pPr>
-      <w:r>
-        <w:rPr/>
-      </w:r>
-    </w:p>
-    <w:p>
-      <w:pPr>
-        <w:pStyle w:val="Normal"/>
-        <w:jc w:val="both"/>
-        <w:rPr/>
-      </w:pPr>
-      <w:r>
-        <w:rPr/>
-        <w:t>Using various bioinformatics tools to analyze publicly available multi-omics data from the ENCODE project, I investigated the molecular properties of elincRNAs, their enrichment in different regulatory elements and their association with the amount of DNA-DNA interactions to gain insight into their roles in gene regulation within topological domains in human LCLs. My analysis shows elincRNAs are associated with high density of chromosomal contacts within TADs and are significantly enriched in loop anchors where promoter-enhancer interactions occur. I also find that they are strongly enriched in cohesin binding, supporting the idea that they may contribute to gene regulation by establishing contacts between regulatory elements and modulating chromosomal organization.</w:t>
+        <w:t xml:space="preserve">It was only recently discovered that a surprisingly large proportion of the mammalian transcriptome does not code for proteins. To date, the number of annotated noncoding genes longer than 200 nucleotides (long noncoding RNA, lncRNA) excess by at least 3 times that of protein-coding genes (Iyer et al., 2015)⁠. Among lncRNAs, those that do not overlap with protein-coding genes are the most abundant (long intergenic noncoding RNAs, lincRNAs). Functional and evolutionary analyses, together with extensive characterization of a handful of lincRNAs, demonstrate that these transcripts are involved in gene regulation processes transcriptionally and post-transcriptionally, and that they can contribute to  organismal traits and diseases (Kornienko, Guenzl, Barlow, &amp; Pauler, 2013)⁠. However, the mechanisms and functions, if any, for the majority of lincRNAs remain unknown (Rinn &amp; Chang, 2012)⁠.  </w:t>
+      </w:r>
+    </w:p>
+    <w:p>
+      <w:pPr>
+        <w:pStyle w:val="Normal"/>
+        <w:jc w:val="both"/>
+        <w:rPr/>
+      </w:pPr>
+      <w:r>
+        <w:rPr/>
+      </w:r>
+    </w:p>
+    <w:p>
+      <w:pPr>
+        <w:pStyle w:val="Normal"/>
+        <w:jc w:val="both"/>
+        <w:rPr/>
+      </w:pPr>
+      <w:r>
+        <w:rPr/>
+        <w:t>LincRNAs associated with human traits have been shown to have enhancer-associated cis-regulatory roles and their loci are correlated with more compact chromatin relative to other lincRNAs in a human lymphoblastoid cell line (LCL) (Tan et al, under revision). Most active enhancers are transcribed, generating noncoding products, including lincRNAs (Guil &amp; Esteller, 2012)⁠. This raises the question whether lincRNAs with enhancer-like activities (elincRNAs) contribute to gene regulation and the organization of  chromosomal contacts. Unlike most enhancer-associated noncoding RNAs, which are often transcribed bidirectionally and then rapidly degraded (Darrow &amp; Chadwick, 2013)⁠, elincRNAs are transcribed preferentially in one direction and are more stable (Marques et al., 2013)⁠. These distinct features make them less likely to be a product of pervasive transcription and thereby, good candidates to study the involvement of lincRNAs in the regulation of gene-enhancer interactions within chromatin domains. Those elincRNAs will therefore be the focus of my analysis.</w:t>
+      </w:r>
+    </w:p>
+    <w:p>
+      <w:pPr>
+        <w:pStyle w:val="Normal"/>
+        <w:jc w:val="both"/>
+        <w:rPr/>
+      </w:pPr>
+      <w:r>
+        <w:rPr/>
+      </w:r>
+    </w:p>
+    <w:p>
+      <w:pPr>
+        <w:pStyle w:val="Normal"/>
+        <w:jc w:val="both"/>
+        <w:rPr/>
+      </w:pPr>
+      <w:r>
+        <w:rPr/>
+        <w:t>Recently, there have been reports of elincRNAs involved in the spatial organization of the genome, such as Haunt (Yin et al., 2015)⁠⁠, which can regulate intrachromosomal interactions by mediating promoter-enhancer looping.</w:t>
+      </w:r>
+    </w:p>
+    <w:p>
+      <w:pPr>
+        <w:pStyle w:val="Normal"/>
+        <w:jc w:val="both"/>
+        <w:rPr/>
+      </w:pPr>
+      <w:r>
+        <w:rPr/>
+        <w:t xml:space="preserve">It is thought that spatial organization of the genome is an major factor in gene regulation (Engreitz, Ollikainen, &amp; Guttman, 2016)⁠. Indeed, genomic DNA is folded into variably compact chromosomal structures that likely impact expression of the embedded genes (Gorkin, Leung, &amp; Ren, 2014)⁠. On a global scale, regions with a high degree of compaction are classified as heterochromatin while relatively uncondensed regions are called euchromatin (Passarge, 1979)⁠. These are respectively associated with lower and higher levels of active transcription (Tamaru, 2010)⁠. Chromosomes are further compartmentalized into smaller domains, called topologically associated domains (TADs). The amount of DNA-DNA interactions is high within TADs as a result of their close spatial proximity, and low across different TADs. TAD boundaries are the regions lying at the borders of TADs (Figure 9) and are essential for gene regulation. They are often gene-dense and are enriched in  highly transcribed genes (Ong &amp; Corces, 2014)⁠. </w:t>
+      </w:r>
+    </w:p>
+    <w:p>
+      <w:pPr>
+        <w:pStyle w:val="Normal"/>
+        <w:jc w:val="both"/>
+        <w:rPr/>
+      </w:pPr>
+      <w:r>
+        <w:rPr/>
+      </w:r>
+    </w:p>
+    <w:p>
+      <w:pPr>
+        <w:pStyle w:val="Normal"/>
+        <w:jc w:val="both"/>
+        <w:rPr/>
+      </w:pPr>
+      <w:r>
+        <w:rPr/>
+      </w:r>
+    </w:p>
+    <w:p>
+      <w:pPr>
+        <w:pStyle w:val="Normal"/>
+        <w:jc w:val="both"/>
+        <w:rPr/>
+      </w:pPr>
+      <w:r>
+        <w:rPr/>
+        <w:t>Chromosomal contacts within TADs, often seen as looping structures, occur  particularly at TAD boundaries and are crucial for establishing correct  interactions between regulatory elements, such as enhancers and promoters (Gorkin et al., 2014)⁠. Deletion of TAD boundaries often disrupts those interactions, resulting in gene misexpression and disease phenotypes (Lupiáñez, Spielmann, &amp; Mundlos, 2016)⁠. TAD boundaries are also enriched in architectural proteins, including CTCF (Pope et al., 2014)⁠, which functions to delimit TAD borders by acting as genomic insulators that prevent DNA-DNA interactions across multiple TADs. Cohesin, another architectural protein, is also enriched at TAD boundaries. It is a multi-protein complex that is thought to be involved in establishing enhancer-promoter interactions (Ji et al., 2016)⁠. While most CTCF sites are shared between different cell types and species (Ji et al., 2016)⁠, cohesin binding at gene regulatory elements is often cell-type specific (Hadjur et al., 2009)⁠.</w:t>
+      </w:r>
+    </w:p>
+    <w:p>
+      <w:pPr>
+        <w:pStyle w:val="Normal"/>
+        <w:jc w:val="both"/>
+        <w:rPr/>
+      </w:pPr>
+      <w:r>
+        <w:rPr/>
+      </w:r>
+    </w:p>
+    <w:p>
+      <w:pPr>
+        <w:pStyle w:val="Normal"/>
+        <w:jc w:val="both"/>
+        <w:rPr/>
+      </w:pPr>
+      <w:r>
+        <w:rPr/>
+        <w:t>Using various bioinformatics tools to analyze publicly available multi-omics data from the ENCODE project (ENCODE Project et al., 2012)⁠ and data from whole-genome chromosome conformation capture (Hi-C) experiments (Rao et al., 2014)⁠, I investigated the molecular properties of elincRNAs, their enrichment in different regulatory elements and their association with the amount of DNA-DNA interactions to gain insight into their roles in gene regulation within topological domains in human LCLs. My analysis shows that elincRNAs are associated with high density of chromosomal contacts within TADs and are significantly enriched in loop anchors where promoter-enhancer interactions occur. I also find that they are strongly enriched in cohesin binding, supporting the idea that they may contribute to gene regulation by establishing contacts between regulatory elements and modulating chromosomal organization.</w:t>
       </w:r>
     </w:p>
     <w:p>
@@ -209,7 +209,7 @@
       </w:pPr>
       <w:r>
         <w:rPr/>
-        <w:t>LincRNAs were divided into 3 categories based on overlap with enhancers, as predicted by ENCODE in GM12878 LCLs (ENCODE Project et al., 2012)⁠ in their putative promoter regions (estimated as the region1kb upstream from their transcriptional start site) (Table 1, Methods). I excluded those that also overlapped predicted promoter elements as they are likely to have different molecular attributes and functions (Marques et al., 2013)⁠.</w:t>
+        <w:t>LincRNAs were divided into categories based on overlap at their putative promoter regions (estimated as the region 1kb upstream of their transcriptional start site) with GM12878 LCLs enhancers and promoters predicted by the ENCODE consortium (ENCODE Project et al., 2012)⁠. As I am interested in elincRNAs, I compared lincRNAs overlapping only enhancers in their putative promoter regions (n=236) with other lincRNAs, whose promoter region overlaps neither promoters nor enhancers (n=1756).</w:t>
       </w:r>
     </w:p>
     <w:p>
@@ -261,7 +261,7 @@
       </w:pPr>
       <w:r>
         <w:rPr/>
-        <w:t>Enhancer-associated RNAs in general are known to have relatively low transcript abundances as they tend to be rapidly degraded by the exosome (Lam, Li, Rosenfeld, &amp; Glass, 2014)⁠. I first tested if that is the case for my set of elincRNA compared to other lincRNAs and protein-coding genes (Figure 1). Although the elincRNAs median expression levels were lower relative to other lincRNAs , there was no significant difference (two-tailed Mann-Whitney U test, p=0.258) in GM12878. This similarity of expression between elincRNAs and other lincRNAs may be linked to the distinct features of lincRNAs. Notably, they are unidirectionally transcribed and often polyadenylated, whereas eRNAs comprise many short, non-polyadenylated unstable transcripts that are transcribed bidirectionally (Darrow &amp; Chadwick, 2013)⁠.</w:t>
+        <w:t>Enhancer-associated RNAs (eRNAs) are often found at relatively low transcript abundances as they tend to be rapidly degraded by the nuclear exosome (Lam, Li, Rosenfeld, &amp; Glass, 2014)⁠. To investigate if that is the case for LCL-expressed elincRNAs, I compared their expression levels in LCLs to that of other lincRNAs and protein-coding genes (Figure 1). I found a lower yet non-statistically significant difference between elincRNAs and other lincRNAs median expression levels (two-tailed Mann-Whitney U test, p=0.258) in GM12878. This similarity of expression between elincRNAs and other lincRNAs may be linked to the distinct features of lincRNAs compared to eRNAs. Notably, they are unidirectionally transcribed and often polyadenylated, whereas eRNAs comprise many short, non-polyadenylated unstable transcripts that are transcribed bidirectionally (Darrow &amp; Chadwick, 2013)⁠.</w:t>
       </w:r>
     </w:p>
     <w:p>
@@ -303,7 +303,28 @@
       </w:pPr>
       <w:r>
         <w:rPr/>
-        <w:t>ElincRNAs are less conserved than other LCL-expressed lincRNAs as well as  protein coding genes (Figure 2). These differences are observed both when looking at conservation in mammals and in primates. These observations are consistent with previous findings in mice (Marques et al., 2013) showing that elincRNAs are almost under neutral evolution. Interestingly, other studies recently showed (Tan et al, under revision) that exons of trait relevant lincRNAs are less conserved than other LCL-expressed lincRNAs through mammalian and primate evolution as well, but have been under strong purifying selection during recent human evolution. It would be worth investigating if this is true for elincRNAs as well.</w:t>
+        <w:t xml:space="preserve">To gain insights into elincRNAs evolution, I investigated their nucleotide conservation in primates and placental mammals. I found that elincRNAs are less conserved than other LCL-expressed lincRNAs as well as  protein coding genes (Figure 2). These differences are observed both when looking at conservation in mammals and in primates. </w:t>
+      </w:r>
+    </w:p>
+    <w:p>
+      <w:pPr>
+        <w:pStyle w:val="Normal"/>
+        <w:jc w:val="both"/>
+        <w:rPr/>
+      </w:pPr>
+      <w:r>
+        <w:rPr/>
+      </w:r>
+    </w:p>
+    <w:p>
+      <w:pPr>
+        <w:pStyle w:val="Normal"/>
+        <w:jc w:val="both"/>
+        <w:rPr/>
+      </w:pPr>
+      <w:r>
+        <w:rPr/>
+        <w:t>Interestingly, other studies recently showed (Tan et al, under revision) that exons of trait relevant lincRNAs are less conserved than other LCL-expressed lincRNAs through mammalian and primate evolution as well, but have been under strong purifying selection during recent human evolution. It would be worth investigating if this is true for elincRNAs as well.</w:t>
       </w:r>
     </w:p>
     <w:p>
@@ -345,28 +366,49 @@
       </w:pPr>
       <w:r>
         <w:rPr/>
-        <w:t>Although elincRNAs promoter regions are not significantlyenriched at TAD boundaries relative to other LCL-expressed lincRNAs , they are enriched at anchors (Figure 3), where interactions between enhancer and promoter elements are known to occur (Ji et al., 2016)⁠. Although loop anchors are themselves enriched at TAD boundaries (1.74 fold, q&lt;0.001, supplementary files), the lack of significant enrichment  of elincRNAs at TAD boundaries  may be a consequence of the method used to defined boundaries and the poor resolution of the current Hi-C technology. Notably, boundaries are extended from the TAD borders  to the inside of TADs (see methods for details), therefore genes that are close to a TAD, but outside the border are not detected.</w:t>
-      </w:r>
-    </w:p>
-    <w:p>
-      <w:pPr>
-        <w:pStyle w:val="Normal"/>
-        <w:jc w:val="both"/>
-        <w:rPr/>
-      </w:pPr>
-      <w:r>
-        <w:rPr/>
-      </w:r>
-    </w:p>
-    <w:p>
-      <w:pPr>
-        <w:pStyle w:val="Normal"/>
-        <w:jc w:val="both"/>
-        <w:rPr/>
-      </w:pPr>
-      <w:r>
-        <w:rPr/>
-        <w:t>Despite the absence of elincRNA enrichment at TAD boundaries, dividing TADs into 10 equally sized bins (Figure 4) reveals that elincRNAs tend to be more frequently found near the end of the TAD and are depleted at the center of the TADs (bin 5, 0.37 fold, q=0.06) relative to other LCL-expressed lincRNAs. The trend is consistent with their enrichment at loop anchors, which are enriched at TAD boundaries.</w:t>
+        <w:t xml:space="preserve">ElincRNAs being associated with increased expression of neighboring protein-coding genes (Tan et al., under revision) and given the increasing number of lincRNAs associated with roles in chromosomal organization, it would be relevant to investigate if elincRNAs are often found at loop anchors and TAD boundaries, where important regulatory interactions take places. Therefore, I tested whether elincRNAs promoter regions are found significantly more often at loop anchors and TAD boundaries, than what would be expected if they were distributed randomly in the intergenic spaces of the genome. </w:t>
+      </w:r>
+    </w:p>
+    <w:p>
+      <w:pPr>
+        <w:pStyle w:val="Normal"/>
+        <w:jc w:val="both"/>
+        <w:rPr/>
+      </w:pPr>
+      <w:r>
+        <w:rPr/>
+      </w:r>
+    </w:p>
+    <w:p>
+      <w:pPr>
+        <w:pStyle w:val="Normal"/>
+        <w:jc w:val="both"/>
+        <w:rPr/>
+      </w:pPr>
+      <w:r>
+        <w:rPr/>
+        <w:t>Although elincRNAs promoter regions are enriched at loop anchors, where interactions between enhancer and promoter elements are known to occur (Ji et al., 2016)⁠, relative to other LCL-expressed lincRNAs , they are not significantly enriched at TAD boundaries(Figure 3). Despite the absence of elincRNA enrichment at TAD boundaries, dividing TADs into 10 equally sized bins (Figure 4) reveals that elincRNAs tend to be more frequently found near the end of the TADs and are depleted at the center of the TADs (bin 5, 0.37 fold, q=0.06) relative to other LCL-expressed lincRNAs. The trend is consistent with their enrichment at loop anchors, which are enriched at TAD boundaries (1.74 fold, q&lt;0.001, supplementary files).</w:t>
+      </w:r>
+    </w:p>
+    <w:p>
+      <w:pPr>
+        <w:pStyle w:val="Normal"/>
+        <w:jc w:val="both"/>
+        <w:rPr/>
+      </w:pPr>
+      <w:r>
+        <w:rPr/>
+      </w:r>
+    </w:p>
+    <w:p>
+      <w:pPr>
+        <w:pStyle w:val="Normal"/>
+        <w:jc w:val="both"/>
+        <w:rPr/>
+      </w:pPr>
+      <w:r>
+        <w:rPr/>
+        <w:t>The lack of significant enrichment  of elincRNAs at TAD boundaries  may be a consequence of the method used to define boundaries and the poor resolution of the current Hi-C technology. Notably, boundaries are extended from the TAD borders  to the inside of TADs (see methods for details), therefore genes that are close to a TAD, but outside the border are not detected.</w:t>
       </w:r>
     </w:p>
     <w:p>
@@ -439,7 +481,7 @@
       </w:pPr>
       <w:r>
         <w:rPr/>
-        <w:t>Most binding peaks for CTCF and cohesin overlap in the genome (Figure 6) and to determine if the enrichment of CTCF peaks is a consequence of the overlap with cohesin peaks, I performed enrichment tests for CTCF- and cohesin-exclusive binding (Figure 7). The difference in fold enrichment for cohesin binding sites in elincRNAs compared to other lincRNAs much stronger when looking at exclusive binding sites, while it decreased for CTCF. This suggests elincRNAs specifically may be involved in the formation of cohesin-only loops. According to a recent model (Ji et al., 2016)⁠, loops mediated by CTCF or CTCF and cohesin have insulator properties and are important for the structural maintenance of boundaries and the formation of insulated neighbourhood within TADs, while cohesin only loops mediate promoter-enhancers interactions. My results may point towards a role of elincRNAs in the formation of promoter-enhancer loops.</w:t>
+        <w:t>Most binding peaks for CTCF and cohesin overlap in the genome (Figure 6) and loops that are mediated by CTCF, cohesin or both CTCF and cohesin are thought to have different roles (Ji et al., 2016)⁠ .  To determine if the enrichment of CTCF peaks is a consequence of the overlap with cohesin peaks, or if elincRNAs could be specifically involved in cohesin loops, I performed enrichment tests for CTCF- and cohesin-exclusive binding (Figure 7). The difference in fold enrichment for cohesin peaks in elincRNAs compared to other lincRNAs much stronger when looking at exclusive binding sites, while it decreased for CTCF. This suggests elincRNAs specifically may be involved in the formation of cohesin-only loops. According to a recent model (Ji et al., 2016)⁠, loops mediated by CTCF or CTCF and cohesin have insulator properties and are important for the structural maintenance of boundaries and the formation of insulated neighbourhood within TADs, while cohesin only loops mediate promoter-enhancers interactions. My results may point towards a role of elincRNAs in the formation of promoter-enhancer loops.</w:t>
       </w:r>
     </w:p>
     <w:p>
@@ -491,7 +533,7 @@
       </w:pPr>
       <w:r>
         <w:rPr/>
-        <w:t xml:space="preserve">Enhancer associated RNAs (eRNAs) are thought to stabilize long range promoter-enhancer interactions, as enhancers forming loops with TSS are more likely to express these eRNAs (Sanyal, Lajoie, Jain, &amp; Dekker, 2012)⁠. To investigate whether elincRNAs are associated with regions of higher DNA-DNA contact, I used the average amount of contact in their respective TAD as a proxy (see material and methods for details). I find that elincRNAs are associated with TADs presenting higher amounts of contacts than other lincRNAs (Figure 8) in GM12878 (two-tailed Mann-Whitney U test, p&lt;0.001), with a 1.24 fold increase in median contacts. When comparing the  contacts for the same sets of genes in 3 other cell lines, these results are consistent, but less significant in HUVEC and K562 (two-tailed Mann-Whitney U test, p &lt;0.05) with respectives fold increases in median contacts of 1.05 and 1.07 for elincRNAs compared to other lincRNAs. The amount of contacts was not significantly higher for elincRNAs in NHEK (two-tailed Mann-Whitney U test, p = 0.472) although the trend was still going in the same direction with a fold increase in median contacts of 1.04. </w:t>
+        <w:t xml:space="preserve">As I found elincRNAs to be enriched at loop anchors and in cohesin binding, to further support their role in promoting promoter-enhancer contacts,  I investigated whether elincRNAs are associated with regions of higher DNA-DNA contact. To measure this, I used the average amount of contact in their respective TAD as a proxy (see material and methods for details). I find that elincRNAs are associated with TADs presenting higher amounts of contacts than other lincRNAs (Figure 8) in GM12878 (two-tailed Mann-Whitney U test, p&lt;0.001), with a 1.24 fold increase in median contacts. When comparing the  contacts for the same sets of genes in 3 other cell lines, these results are consistent, but less significant in HUVEC and K562 (two-tailed Mann-Whitney U test, p &lt;0.05) with respectives fold increases in median contacts of 1.05 and 1.07 for elincRNAs compared to other lincRNAs. The amount of contacts was not significantly higher for elincRNAs in NHEK (two-tailed Mann-Whitney U test, p = 0.472) although the trend was still going in the same direction with a fold increase in median contacts of 1.04. </w:t>
       </w:r>
     </w:p>
     <w:p>
@@ -592,386 +634,6 @@
         <w:jc w:val="both"/>
         <w:rPr/>
       </w:pPr>
-      <w:bookmarkStart w:id="0" w:name="__DdeLink__1350_1519159822"/>
-      <w:bookmarkEnd w:id="0"/>
-      <w:r>
-        <w:rPr/>
-        <w:t>Table 1 : Categories of lincRNAs defined by overlaps of regulatory elements in their promoter regions.</w:t>
-      </w:r>
-    </w:p>
-    <w:p>
-      <w:pPr>
-        <w:pStyle w:val="Normal"/>
-        <w:jc w:val="both"/>
-        <w:rPr/>
-      </w:pPr>
-      <w:r>
-        <w:rPr/>
-      </w:r>
-    </w:p>
-    <w:tbl>
-      <w:tblPr>
-        <w:tblW w:w="9638" w:type="dxa"/>
-        <w:jc w:val="left"/>
-        <w:tblInd w:w="55" w:type="dxa"/>
-        <w:tblBorders>
-          <w:top w:val="single" w:sz="2" w:space="0" w:color="000000"/>
-          <w:left w:val="single" w:sz="2" w:space="0" w:color="000000"/>
-          <w:bottom w:val="single" w:sz="2" w:space="0" w:color="000000"/>
-          <w:insideH w:val="single" w:sz="2" w:space="0" w:color="000000"/>
-        </w:tblBorders>
-        <w:tblCellMar>
-          <w:top w:w="55" w:type="dxa"/>
-          <w:left w:w="54" w:type="dxa"/>
-          <w:bottom w:w="55" w:type="dxa"/>
-          <w:right w:w="55" w:type="dxa"/>
-        </w:tblCellMar>
-      </w:tblPr>
-      <w:tblGrid>
-        <w:gridCol w:w="3212"/>
-        <w:gridCol w:w="3213"/>
-        <w:gridCol w:w="3213"/>
-      </w:tblGrid>
-      <w:tr>
-        <w:trPr/>
-        <w:tc>
-          <w:tcPr>
-            <w:tcW w:w="3212" w:type="dxa"/>
-            <w:tcBorders>
-              <w:top w:val="single" w:sz="2" w:space="0" w:color="000000"/>
-              <w:left w:val="single" w:sz="2" w:space="0" w:color="000000"/>
-              <w:bottom w:val="single" w:sz="2" w:space="0" w:color="000000"/>
-              <w:insideH w:val="single" w:sz="2" w:space="0" w:color="000000"/>
-            </w:tcBorders>
-            <w:shd w:fill="999999" w:val="clear"/>
-            <w:tcMar>
-              <w:left w:w="54" w:type="dxa"/>
-            </w:tcMar>
-          </w:tcPr>
-          <w:p>
-            <w:pPr>
-              <w:pStyle w:val="TableContents"/>
-              <w:jc w:val="both"/>
-              <w:rPr/>
-            </w:pPr>
-            <w:r>
-              <w:rPr/>
-              <w:t>Name</w:t>
-            </w:r>
-          </w:p>
-        </w:tc>
-        <w:tc>
-          <w:tcPr>
-            <w:tcW w:w="3213" w:type="dxa"/>
-            <w:tcBorders>
-              <w:top w:val="single" w:sz="2" w:space="0" w:color="000000"/>
-              <w:left w:val="single" w:sz="2" w:space="0" w:color="000000"/>
-              <w:bottom w:val="single" w:sz="2" w:space="0" w:color="000000"/>
-              <w:insideH w:val="single" w:sz="2" w:space="0" w:color="000000"/>
-            </w:tcBorders>
-            <w:shd w:fill="999999" w:val="clear"/>
-            <w:tcMar>
-              <w:left w:w="54" w:type="dxa"/>
-            </w:tcMar>
-          </w:tcPr>
-          <w:p>
-            <w:pPr>
-              <w:pStyle w:val="TableContents"/>
-              <w:jc w:val="both"/>
-              <w:rPr/>
-            </w:pPr>
-            <w:r>
-              <w:rPr/>
-              <w:t>Overlap status</w:t>
-            </w:r>
-          </w:p>
-        </w:tc>
-        <w:tc>
-          <w:tcPr>
-            <w:tcW w:w="3213" w:type="dxa"/>
-            <w:tcBorders>
-              <w:top w:val="single" w:sz="2" w:space="0" w:color="000000"/>
-              <w:left w:val="single" w:sz="2" w:space="0" w:color="000000"/>
-              <w:bottom w:val="single" w:sz="2" w:space="0" w:color="000000"/>
-              <w:right w:val="single" w:sz="2" w:space="0" w:color="000000"/>
-              <w:insideH w:val="single" w:sz="2" w:space="0" w:color="000000"/>
-              <w:insideV w:val="single" w:sz="2" w:space="0" w:color="000000"/>
-            </w:tcBorders>
-            <w:shd w:fill="999999" w:val="clear"/>
-            <w:tcMar>
-              <w:left w:w="54" w:type="dxa"/>
-            </w:tcMar>
-          </w:tcPr>
-          <w:p>
-            <w:pPr>
-              <w:pStyle w:val="TableContents"/>
-              <w:jc w:val="both"/>
-              <w:rPr/>
-            </w:pPr>
-            <w:r>
-              <w:rPr/>
-              <w:t>N. lincRNAs</w:t>
-            </w:r>
-          </w:p>
-        </w:tc>
-      </w:tr>
-      <w:tr>
-        <w:trPr/>
-        <w:tc>
-          <w:tcPr>
-            <w:tcW w:w="3212" w:type="dxa"/>
-            <w:tcBorders>
-              <w:left w:val="single" w:sz="2" w:space="0" w:color="000000"/>
-              <w:bottom w:val="single" w:sz="2" w:space="0" w:color="000000"/>
-              <w:insideH w:val="single" w:sz="2" w:space="0" w:color="000000"/>
-            </w:tcBorders>
-            <w:shd w:fill="auto" w:val="clear"/>
-            <w:tcMar>
-              <w:left w:w="54" w:type="dxa"/>
-            </w:tcMar>
-          </w:tcPr>
-          <w:p>
-            <w:pPr>
-              <w:pStyle w:val="TableContents"/>
-              <w:jc w:val="both"/>
-              <w:rPr/>
-            </w:pPr>
-            <w:r>
-              <w:rPr/>
-              <w:t>elincRNA</w:t>
-            </w:r>
-          </w:p>
-        </w:tc>
-        <w:tc>
-          <w:tcPr>
-            <w:tcW w:w="3213" w:type="dxa"/>
-            <w:tcBorders>
-              <w:left w:val="single" w:sz="2" w:space="0" w:color="000000"/>
-              <w:bottom w:val="single" w:sz="2" w:space="0" w:color="000000"/>
-              <w:insideH w:val="single" w:sz="2" w:space="0" w:color="000000"/>
-            </w:tcBorders>
-            <w:shd w:fill="auto" w:val="clear"/>
-            <w:tcMar>
-              <w:left w:w="54" w:type="dxa"/>
-            </w:tcMar>
-          </w:tcPr>
-          <w:p>
-            <w:pPr>
-              <w:pStyle w:val="TableContents"/>
-              <w:jc w:val="both"/>
-              <w:rPr/>
-            </w:pPr>
-            <w:r>
-              <w:rPr/>
-              <w:t>Overlaps enhancers only</w:t>
-            </w:r>
-          </w:p>
-        </w:tc>
-        <w:tc>
-          <w:tcPr>
-            <w:tcW w:w="3213" w:type="dxa"/>
-            <w:tcBorders>
-              <w:left w:val="single" w:sz="2" w:space="0" w:color="000000"/>
-              <w:bottom w:val="single" w:sz="2" w:space="0" w:color="000000"/>
-              <w:right w:val="single" w:sz="2" w:space="0" w:color="000000"/>
-              <w:insideH w:val="single" w:sz="2" w:space="0" w:color="000000"/>
-              <w:insideV w:val="single" w:sz="2" w:space="0" w:color="000000"/>
-            </w:tcBorders>
-            <w:shd w:fill="auto" w:val="clear"/>
-            <w:tcMar>
-              <w:left w:w="54" w:type="dxa"/>
-            </w:tcMar>
-          </w:tcPr>
-          <w:p>
-            <w:pPr>
-              <w:pStyle w:val="TableContents"/>
-              <w:jc w:val="both"/>
-              <w:rPr/>
-            </w:pPr>
-            <w:r>
-              <w:rPr/>
-              <w:t>236</w:t>
-            </w:r>
-          </w:p>
-        </w:tc>
-      </w:tr>
-      <w:tr>
-        <w:trPr/>
-        <w:tc>
-          <w:tcPr>
-            <w:tcW w:w="3212" w:type="dxa"/>
-            <w:tcBorders>
-              <w:left w:val="single" w:sz="2" w:space="0" w:color="000000"/>
-              <w:bottom w:val="single" w:sz="2" w:space="0" w:color="000000"/>
-              <w:insideH w:val="single" w:sz="2" w:space="0" w:color="000000"/>
-            </w:tcBorders>
-            <w:shd w:fill="auto" w:val="clear"/>
-            <w:tcMar>
-              <w:left w:w="54" w:type="dxa"/>
-            </w:tcMar>
-          </w:tcPr>
-          <w:p>
-            <w:pPr>
-              <w:pStyle w:val="TableContents"/>
-              <w:jc w:val="both"/>
-              <w:rPr/>
-            </w:pPr>
-            <w:r>
-              <w:rPr/>
-              <w:t>plincRNA</w:t>
-            </w:r>
-          </w:p>
-        </w:tc>
-        <w:tc>
-          <w:tcPr>
-            <w:tcW w:w="3213" w:type="dxa"/>
-            <w:tcBorders>
-              <w:left w:val="single" w:sz="2" w:space="0" w:color="000000"/>
-              <w:bottom w:val="single" w:sz="2" w:space="0" w:color="000000"/>
-              <w:insideH w:val="single" w:sz="2" w:space="0" w:color="000000"/>
-            </w:tcBorders>
-            <w:shd w:fill="auto" w:val="clear"/>
-            <w:tcMar>
-              <w:left w:w="54" w:type="dxa"/>
-            </w:tcMar>
-          </w:tcPr>
-          <w:p>
-            <w:pPr>
-              <w:pStyle w:val="TableContents"/>
-              <w:jc w:val="both"/>
-              <w:rPr/>
-            </w:pPr>
-            <w:r>
-              <w:rPr/>
-              <w:t xml:space="preserve">Overlaps promoter only. </w:t>
-            </w:r>
-          </w:p>
-        </w:tc>
-        <w:tc>
-          <w:tcPr>
-            <w:tcW w:w="3213" w:type="dxa"/>
-            <w:tcBorders>
-              <w:left w:val="single" w:sz="2" w:space="0" w:color="000000"/>
-              <w:bottom w:val="single" w:sz="2" w:space="0" w:color="000000"/>
-              <w:right w:val="single" w:sz="2" w:space="0" w:color="000000"/>
-              <w:insideH w:val="single" w:sz="2" w:space="0" w:color="000000"/>
-              <w:insideV w:val="single" w:sz="2" w:space="0" w:color="000000"/>
-            </w:tcBorders>
-            <w:shd w:fill="auto" w:val="clear"/>
-            <w:tcMar>
-              <w:left w:w="54" w:type="dxa"/>
-            </w:tcMar>
-          </w:tcPr>
-          <w:p>
-            <w:pPr>
-              <w:pStyle w:val="TableContents"/>
-              <w:jc w:val="both"/>
-              <w:rPr/>
-            </w:pPr>
-            <w:r>
-              <w:rPr/>
-              <w:t>480</w:t>
-            </w:r>
-          </w:p>
-        </w:tc>
-      </w:tr>
-      <w:tr>
-        <w:trPr/>
-        <w:tc>
-          <w:tcPr>
-            <w:tcW w:w="3212" w:type="dxa"/>
-            <w:tcBorders>
-              <w:left w:val="single" w:sz="2" w:space="0" w:color="000000"/>
-              <w:bottom w:val="single" w:sz="2" w:space="0" w:color="000000"/>
-              <w:insideH w:val="single" w:sz="2" w:space="0" w:color="000000"/>
-            </w:tcBorders>
-            <w:shd w:fill="auto" w:val="clear"/>
-            <w:tcMar>
-              <w:left w:w="54" w:type="dxa"/>
-            </w:tcMar>
-          </w:tcPr>
-          <w:p>
-            <w:pPr>
-              <w:pStyle w:val="TableContents"/>
-              <w:jc w:val="both"/>
-              <w:rPr/>
-            </w:pPr>
-            <w:r>
-              <w:rPr/>
-              <w:t>Other lincRNA</w:t>
-            </w:r>
-          </w:p>
-        </w:tc>
-        <w:tc>
-          <w:tcPr>
-            <w:tcW w:w="3213" w:type="dxa"/>
-            <w:tcBorders>
-              <w:left w:val="single" w:sz="2" w:space="0" w:color="000000"/>
-              <w:bottom w:val="single" w:sz="2" w:space="0" w:color="000000"/>
-              <w:insideH w:val="single" w:sz="2" w:space="0" w:color="000000"/>
-            </w:tcBorders>
-            <w:shd w:fill="auto" w:val="clear"/>
-            <w:tcMar>
-              <w:left w:w="54" w:type="dxa"/>
-            </w:tcMar>
-          </w:tcPr>
-          <w:p>
-            <w:pPr>
-              <w:pStyle w:val="TableContents"/>
-              <w:jc w:val="both"/>
-              <w:rPr/>
-            </w:pPr>
-            <w:r>
-              <w:rPr/>
-              <w:t>Overlaps neither promoter, nor enhancers</w:t>
-            </w:r>
-          </w:p>
-        </w:tc>
-        <w:tc>
-          <w:tcPr>
-            <w:tcW w:w="3213" w:type="dxa"/>
-            <w:tcBorders>
-              <w:left w:val="single" w:sz="2" w:space="0" w:color="000000"/>
-              <w:bottom w:val="single" w:sz="2" w:space="0" w:color="000000"/>
-              <w:right w:val="single" w:sz="2" w:space="0" w:color="000000"/>
-              <w:insideH w:val="single" w:sz="2" w:space="0" w:color="000000"/>
-              <w:insideV w:val="single" w:sz="2" w:space="0" w:color="000000"/>
-            </w:tcBorders>
-            <w:shd w:fill="auto" w:val="clear"/>
-            <w:tcMar>
-              <w:left w:w="54" w:type="dxa"/>
-            </w:tcMar>
-          </w:tcPr>
-          <w:p>
-            <w:pPr>
-              <w:pStyle w:val="TableContents"/>
-              <w:jc w:val="both"/>
-              <w:rPr/>
-            </w:pPr>
-            <w:r>
-              <w:rPr/>
-              <w:t>1756</w:t>
-            </w:r>
-          </w:p>
-        </w:tc>
-      </w:tr>
-    </w:tbl>
-    <w:p>
-      <w:pPr>
-        <w:pStyle w:val="Normal"/>
-        <w:jc w:val="both"/>
-        <w:rPr/>
-      </w:pPr>
-      <w:r>
-        <w:rPr/>
-      </w:r>
-    </w:p>
-    <w:p>
-      <w:pPr>
-        <w:pStyle w:val="Normal"/>
-        <w:jc w:val="both"/>
-        <w:rPr/>
-      </w:pPr>
       <w:r>
         <w:rPr/>
       </w:r>
@@ -1419,7 +1081,7 @@
       </w:pPr>
       <w:r>
         <w:rPr/>
-        <w:t>LincRNAs and protein-coding genes used were retrieved from the ENCODE website. The list of genes used in all analyses corresponds to genes expressed in the GM12878 lymphoblastoid cell line. Subcategories of genes were defined based on overlap between their promoter region, defined as the 1kb region upstream of the transcription start site and regulatory elements available on ENCODE. These regulatory elements are predicted computationally from Chip-seq data by a hidden Markov-model. Only predicted active promoters where considered when using promoters, and all enhancers when considering enhancers. The 2 categories of lincRNAs that are used throughout this report are elincRNAs, defined as overlapping enhancers but no promoters in their promoter region, and other lincRNAs defined as overlapping neither enhancer nor promoters in their promoter region.</w:t>
+        <w:t>LincRNAs and protein-coding genes used were retrieved from the ENCODE website. The list of genes used in all analyses corresponds to genes expressed in the GM12878 lymphoblastoid cell line. Subcategories of genes were defined based on overlap between their promoter region, defined as the 1kb region upstream of the transcription start site and regulatory elements available on ENCODE (ENCODE Project et al., 2012)⁠. These regulatory elements are predicted computationally from Chip-seq data by a hidden Markov-model. Only predicted active promoters where considered when using promoters, and all enhancers when considering enhancers. The 2 categories of lincRNAs that are used throughout this report are elincRNAs, defined as overlapping enhancers but no promoters in their promoter region, and other lincRNAs defined as overlapping neither enhancer nor promoters in their promoter region.</w:t>
       </w:r>
     </w:p>
     <w:p>
@@ -1492,6 +1154,91 @@
       </w:pPr>
       <w:r>
         <w:rPr/>
+        <w:t>Hi-C data and normalization</w:t>
+      </w:r>
+    </w:p>
+    <w:p>
+      <w:pPr>
+        <w:pStyle w:val="Normal"/>
+        <w:jc w:val="both"/>
+        <w:rPr/>
+      </w:pPr>
+      <w:r>
+        <w:rPr/>
+      </w:r>
+    </w:p>
+    <w:p>
+      <w:pPr>
+        <w:pStyle w:val="Normal"/>
+        <w:jc w:val="both"/>
+        <w:rPr/>
+      </w:pPr>
+      <w:r>
+        <w:rPr/>
+        <w:t xml:space="preserve">Contacts were calculated using Hi-C contact matrices from Rao et al (2014). All computations are performed on 5kb resolution matrices constructed from all read pairs mapping to the genome with a MAPQ score of at least 30. The matrices were normalized using the KR normalization vector provided by the authors whenever possible. SQRTVC (square root vanilla coverage) was used for chromosome 9 of all cell lines, because the KR algorithm did not converge for chromosome 9 of K562 probably as a result of the high sparsity of the matrix. I chose SQRTVC as a substition for KR as the authors reported this method  to yield very close results to KR. </w:t>
+      </w:r>
+    </w:p>
+    <w:p>
+      <w:pPr>
+        <w:pStyle w:val="Normal"/>
+        <w:jc w:val="both"/>
+        <w:rPr/>
+      </w:pPr>
+      <w:r>
+        <w:rPr/>
+        <w:t>The normalization procedure consists in dividing each entry in the contact matrix M by a corresponding value in the normalization vector V:</w:t>
+      </w:r>
+    </w:p>
+    <w:p>
+      <w:pPr>
+        <w:pStyle w:val="Normal"/>
+        <w:jc w:val="both"/>
+        <w:rPr/>
+      </w:pPr>
+      <w:r>
+        <w:rPr/>
+      </w:r>
+    </w:p>
+    <w:p>
+      <w:pPr>
+        <w:pStyle w:val="Normal"/>
+        <w:jc w:val="both"/>
+        <w:rPr/>
+      </w:pPr>
+      <w:r>
+        <w:rPr/>
+        <w:t>$M^*_{i,j}=\frac{M_{i,j}}{V_{KR}[\frac{i}{res}]*V_{KR}[\frac{j}{res}]}$</w:t>
+      </w:r>
+    </w:p>
+    <w:p>
+      <w:pPr>
+        <w:pStyle w:val="Normal"/>
+        <w:jc w:val="both"/>
+        <w:rPr/>
+      </w:pPr>
+      <w:r>
+        <w:rPr/>
+      </w:r>
+    </w:p>
+    <w:p>
+      <w:pPr>
+        <w:pStyle w:val="Normal"/>
+        <w:jc w:val="both"/>
+        <w:rPr/>
+      </w:pPr>
+      <w:r>
+        <w:rPr/>
+        <w:t>Where $M_{i,j}$ is an entry from the raw matrix and $M^*_{i,j}$ corresponding normalized entry.</w:t>
+      </w:r>
+    </w:p>
+    <w:p>
+      <w:pPr>
+        <w:pStyle w:val="Normal"/>
+        <w:jc w:val="both"/>
+        <w:rPr/>
+      </w:pPr>
+      <w:r>
+        <w:rPr/>
       </w:r>
     </w:p>
     <w:p>
@@ -1639,7 +1386,7 @@
       </w:pPr>
       <w:r>
         <w:rPr/>
-        <w:t>The sequence conservation was previously calculated (Tan Yihong, J., unpublished) using phastCons scores (Siepel et al., 2005)⁠. Tissue specificity index (Tau) was computed following the described in Kryuchkova &amp; Robinson-Rechavi (2015⁠), considering only genes with expression above a 0.1 [RPKM?] cutoff.</w:t>
+        <w:t>The sequence conservation was previously calculated (Tan et al, under revision) through mammalian and primate evolution using phastCons scores (Siepel et al., 2005)⁠ and averaged phastCons score were used as a measure of sequence conservation. Tissue specificity index (Tau) was computed following the described in Kryuchkova &amp; Robinson-Rechavi (2015⁠), considering only genes with expression above a cutoff of 0.1 RPKM.</w:t>
       </w:r>
     </w:p>
     <w:p>
@@ -1681,7 +1428,7 @@
       </w:pPr>
       <w:r>
         <w:rPr/>
-        <w:t>Median expression levels were computed from [the GEUVADIS 1000 Genomes project expression matrix. The matrix contains expression data for 373 individuals.] → encode, source ?</w:t>
+        <w:t>Processed median expression data for elincRNAs and protein-coding genes in 4  different cell lines were calculated by Tan et al, under revision. The original data comes from ENCODE (ENCODE Project et al., 2012)⁠.</w:t>
       </w:r>
     </w:p>
     <w:p>
@@ -1723,17 +1470,6 @@
       </w:pPr>
       <w:r>
         <w:rPr/>
-        <w:t>Contacts were calculated using Hi-C contact matrices from Rao et al (2014). All computations are performed on 5kb resolution matrices with a MAPQ score of at least 30. The matrices were normalized using the KR normalization vector provided by the authors, when analyzing only GM12878. When comparing between different cell lines, SQRTVC (square root vanilla coverage) was used for chromosome 9 of all cell lines, because the KR algorithm did not converge for chromosome 9 of K562.</w:t>
-      </w:r>
-    </w:p>
-    <w:p>
-      <w:pPr>
-        <w:pStyle w:val="Normal"/>
-        <w:jc w:val="both"/>
-        <w:rPr/>
-      </w:pPr>
-      <w:r>
-        <w:rPr/>
         <w:t>For each gene overlapping a TAD, the mean contact inside the respective TAD was used as a measure. For single genes that overlap several TADs, the contacts are computed for each TAD independently. The mean contact in a TAD is computed by taking the arithmetic mean in a square submatrix spanning from the beginning to the end of the TAD in the intrachromosomal matrix.</w:t>
       </w:r>
     </w:p>
@@ -1776,7 +1512,7 @@
       </w:pPr>
       <w:r>
         <w:rPr/>
-        <w:t xml:space="preserve">Chip-seq data for CTCF, RAD21 and SMC3 in GM12878 were retrieved from the ENCODE website. </w:t>
+        <w:t>Chip-seq peaks for CTCF, RAD21 and SMC3 in GM12878 were retrieved from the ENCODE website (ENCODE Project et al., 2012)⁠. The CTCF and cohesin exclusive peaks were obtained by using the intersect and subtract tools from the bedtools suite.</w:t>
       </w:r>
     </w:p>
     <w:p>
@@ -1828,7 +1564,7 @@
       </w:pPr>
       <w:r>
         <w:rPr/>
-        <w:t>All enrichment tests were performed using the genome association tester (GAT) (Heger et al., 2013)⁠ version 1.2. All tests for enrichment of lincRNAs were performed using the intergenic space of the genome as a workspace. When testing for enrichment of protein-coding genes, the protein coding space of the genome was used as the workspace. For all tests, the number of samples was set to 10,000, the number of buckets was consequently adjusted to 270,000 and segments overlap was used as the measure.</w:t>
+        <w:t>All enrichment tests were performed using the genome association tester (GAT) (Heger et al., 2013)⁠ version 1.2. This program allows to test if genomic segments of interest are found in a desired set of annotations more often than expected if they were distributed randomly in a workspace. All tests using lincRNAs as annotations or segments were performed using the intergenic space of the genome as a workspace. When testing for enrichment of anchors at boundaries, the whole genome was used as the workspace. For all tests, the number of samples was set to 10,000, the number of buckets was consequently adjusted to 270,000 and segments overlap was used as the measure.</w:t>
       </w:r>
     </w:p>
     <w:p>
@@ -1951,18 +1687,18 @@
       </w:pPr>
       <w:r>
         <w:rPr/>
-        <w:t>Bates, D., &amp; Maechler, M. (2016). Matrix: Sparse and Dense Matrix Classes and Methods. manual.</w:t>
-      </w:r>
-    </w:p>
-    <w:p>
-      <w:pPr>
-        <w:pStyle w:val="Normal"/>
-        <w:jc w:val="both"/>
-        <w:rPr/>
-      </w:pPr>
-      <w:r>
-        <w:rPr/>
-        <w:t>Bourgon, R. (2015). intervals: Tools for Working with Points and Intervals. manual.</w:t>
+        <w:t>Bates, D., &amp; Maechler, M. (2016). Matrix: Sparse and Dense Matrix Classes and Methods. manual. Retrieved from https://cran.r-project.org/package=Matrix</w:t>
+      </w:r>
+    </w:p>
+    <w:p>
+      <w:pPr>
+        <w:pStyle w:val="Normal"/>
+        <w:jc w:val="both"/>
+        <w:rPr/>
+      </w:pPr>
+      <w:r>
+        <w:rPr/>
+        <w:t>Bourgon, R. (2015). intervals: Tools for Working with Points and Intervals. manual. Retrieved from https://cran.r-project.org/package=intervals</w:t>
       </w:r>
     </w:p>
     <w:p>
@@ -2160,7 +1896,7 @@
       </w:pPr>
       <w:r>
         <w:rPr/>
-        <w:t>Passarge, E. (1979). Emil Heitz and the concept of heterochromatin: longitudinal chromosome differentiation was recognized fifty years ago. American Journal of Human Genetics, 31(2), 106–15.</w:t>
+        <w:t>Passarge, E. (1979). Emil Heitz and the concept of heterochromatin: longitudinal chromosome differentiation was recognized fifty years ago. American Journal of Human Genetics, 31(2), 106–15. Retrieved from http://www.pubmedcentral.nih.gov/articlerender.fcgi?artid=1685768&amp;tool=pmcentrez&amp;rendertype=abstract</w:t>
       </w:r>
     </w:p>
     <w:p>
@@ -2193,7 +1929,18 @@
       </w:pPr>
       <w:r>
         <w:rPr/>
-        <w:t>R Core Team. (2016). R: A Language and Environment for Statistical Computing. manual, Vienna, Austria.</w:t>
+        <w:t>R Core Team. (2016). R: A Language and Environment for Statistical Computing. manual, Vienna, Austria. Retrieved from https://www.r-project.org/</w:t>
+      </w:r>
+    </w:p>
+    <w:p>
+      <w:pPr>
+        <w:pStyle w:val="Normal"/>
+        <w:jc w:val="both"/>
+        <w:rPr/>
+      </w:pPr>
+      <w:r>
+        <w:rPr/>
+        <w:t>Rao, S. S. P., Huntley, M. H., Durand, N. C., Stamenova, E. K., Bochkov, I. D., Robinson, J. T., … Aiden, E. L. (2014). A 3D map of the human genome at kilobase resolution reveals principles of chromatin looping. Cell, 159(7), 1665–1680. http://doi.org/10.1016/j.cell.2014.11.021</w:t>
       </w:r>
     </w:p>
     <w:p>
@@ -2205,17 +1952,6 @@
       <w:r>
         <w:rPr/>
         <w:t>Rinn, J. L., &amp; Chang, H. Y. (2012). Genome regulation by long noncoding RNAs. Annual Review of Biochemistry, 81, 145–166. http://doi.org/10.1146/annurev-biochem-051410-092902</w:t>
-      </w:r>
-    </w:p>
-    <w:p>
-      <w:pPr>
-        <w:pStyle w:val="Normal"/>
-        <w:jc w:val="both"/>
-        <w:rPr/>
-      </w:pPr>
-      <w:r>
-        <w:rPr/>
-        <w:t>Sanyal, A., Lajoie, B. R., Jain, G., &amp; Dekker, J. (2012). The long-range interaction landscape of gene promoters. Nature, 489(7414), 109–113. http://doi.org/10.1038/nature11279</w:t>
       </w:r>
     </w:p>
     <w:p>
@@ -2269,6 +2005,7 @@
       <w:pgNumType w:fmt="decimal"/>
       <w:formProt w:val="false"/>
       <w:textDirection w:val="lrTb"/>
+      <w:docGrid w:type="default" w:linePitch="240" w:charSpace="4294961151"/>
     </w:sectPr>
   </w:body>
 </w:document>
@@ -2280,15 +2017,12 @@
     <w:rPrDefault>
       <w:rPr>
         <w:rFonts w:ascii="Liberation Serif" w:hAnsi="Liberation Serif" w:eastAsia="Source Han Sans CN Regular" w:cs="Lohit Devanagari"/>
-        <w:sz w:val="24"/>
         <w:szCs w:val="24"/>
         <w:lang w:val="fr-FR" w:eastAsia="zh-CN" w:bidi="hi-IN"/>
       </w:rPr>
     </w:rPrDefault>
     <w:pPrDefault>
-      <w:pPr>
-        <w:widowControl/>
-      </w:pPr>
+      <w:pPr/>
     </w:pPrDefault>
   </w:docDefaults>
   <w:style w:type="paragraph" w:styleId="Normal">
@@ -2296,10 +2030,12 @@
     <w:qFormat/>
     <w:pPr>
       <w:widowControl/>
+      <w:bidi w:val="0"/>
+      <w:jc w:val="left"/>
     </w:pPr>
     <w:rPr>
       <w:rFonts w:ascii="Liberation Serif" w:hAnsi="Liberation Serif" w:eastAsia="Source Han Sans CN Regular" w:cs="Lohit Devanagari"/>
-      <w:color w:val="auto"/>
+      <w:color w:val="00000A"/>
       <w:sz w:val="24"/>
       <w:szCs w:val="24"/>
       <w:lang w:val="fr-FR" w:eastAsia="zh-CN" w:bidi="hi-IN"/>

</xml_diff>